<commit_message>
Depuracion de codigo, se agregaron dialogos de abrir/guardar para flexibilizar operaciones
</commit_message>
<xml_diff>
--- a/Informes mensuales/Informe3.docx
+++ b/Informes mensuales/Informe3.docx
@@ -4,7 +4,7 @@
   <w:body>
     <w:p>
       <w:pPr>
-        <w:pStyle w:val="3"/>
+        <w:pStyle w:val="4"/>
         <w:spacing w:before="0" w:beforeAutospacing="0" w:after="210" w:afterAutospacing="0" w:line="330" w:lineRule="atLeast"/>
         <w:jc w:val="right"/>
         <w:textAlignment w:val="baseline"/>
@@ -105,9 +105,8 @@
           <w:rFonts w:ascii="Arial" w:hAnsi="Arial" w:cs="Arial"/>
           <w:sz w:val="22"/>
           <w:szCs w:val="22"/>
-          <w:lang w:val="es-PY"/>
-        </w:rPr>
-        <w:t xml:space="preserve">Setiembre </w:t>
+        </w:rPr>
+        <w:t xml:space="preserve">Octubre </w:t>
       </w:r>
       <w:r>
         <w:rPr>
@@ -135,6 +134,15 @@
         </w:rPr>
         <w:t>Alumno: Gustavo Enrique Escobar Krug</w:t>
       </w:r>
+    </w:p>
+    <w:p>
+      <w:pPr>
+        <w:rPr>
+          <w:rFonts w:ascii="Arial" w:hAnsi="Arial" w:cs="Arial"/>
+          <w:sz w:val="22"/>
+          <w:szCs w:val="22"/>
+        </w:rPr>
+      </w:pPr>
     </w:p>
     <w:p>
       <w:pPr>
@@ -159,47 +167,16 @@
           <w:ilvl w:val="0"/>
           <w:numId w:val="2"/>
         </w:numPr>
-        <w:ind w:firstLine="175"/>
+        <w:ind w:firstLine="700" w:firstLineChars="0"/>
+        <w:rPr>
+          <w:rFonts w:ascii="Arial" w:hAnsi="Arial" w:cs="Arial"/>
+        </w:rPr>
+      </w:pPr>
+      <w:r>
         <w:rPr>
           <w:rFonts w:hint="default" w:ascii="Arial" w:hAnsi="Arial" w:cs="Arial"/>
-          <w:sz w:val="20"/>
-          <w:szCs w:val="20"/>
-        </w:rPr>
-      </w:pPr>
-      <w:r>
-        <w:rPr>
-          <w:rFonts w:hint="default" w:ascii="Arial" w:hAnsi="Arial" w:cs="Arial"/>
-          <w:sz w:val="20"/>
-          <w:szCs w:val="20"/>
-        </w:rPr>
-        <w:t xml:space="preserve">An Improvement of Pedestrian Detection Method with Multiple Resolutions, Guodong </w:t>
-      </w:r>
-      <w:r>
-        <w:rPr>
-          <w:rFonts w:hint="default" w:ascii="Arial" w:hAnsi="Arial" w:cs="Arial"/>
-          <w:sz w:val="20"/>
-          <w:szCs w:val="20"/>
-          <w:lang w:val="es-PY"/>
-        </w:rPr>
-        <w:tab/>
-        <w:t/>
-      </w:r>
-      <w:r>
-        <w:rPr>
-          <w:rFonts w:hint="default" w:ascii="Arial" w:hAnsi="Arial" w:cs="Arial"/>
-          <w:sz w:val="20"/>
-          <w:szCs w:val="20"/>
-          <w:lang w:val="es-PY"/>
-        </w:rPr>
-        <w:tab/>
-      </w:r>
-      <w:r>
-        <w:rPr>
-          <w:rFonts w:hint="default" w:ascii="Arial" w:hAnsi="Arial" w:cs="Arial"/>
-          <w:sz w:val="20"/>
-          <w:szCs w:val="20"/>
-        </w:rPr>
-        <w:t>Zhang, Peilin Jiang, Kazuyuki Matsumoto, Minoru Yoshida, Kenji Kita</w:t>
+        </w:rPr>
+        <w:t xml:space="preserve">Histograms of Oriented Gradients for Human Detection (HOG), Navneet Dalal and Bill Triggs. </w:t>
       </w:r>
     </w:p>
     <w:p>
@@ -208,243 +185,22 @@
           <w:ilvl w:val="0"/>
           <w:numId w:val="2"/>
         </w:numPr>
-        <w:ind w:firstLine="175"/>
+        <w:ind w:firstLine="700" w:firstLineChars="0"/>
+        <w:rPr>
+          <w:rFonts w:ascii="Arial" w:hAnsi="Arial" w:cs="Arial"/>
+        </w:rPr>
+      </w:pPr>
+      <w:r>
         <w:rPr>
           <w:rFonts w:hint="default" w:ascii="Arial" w:hAnsi="Arial" w:cs="Arial"/>
-          <w:sz w:val="20"/>
-          <w:szCs w:val="20"/>
-        </w:rPr>
-      </w:pPr>
-      <w:r>
-        <w:rPr>
-          <w:rFonts w:hint="default" w:ascii="Arial" w:hAnsi="Arial" w:cs="Arial"/>
-          <w:sz w:val="20"/>
-          <w:szCs w:val="20"/>
-        </w:rPr>
-        <w:t xml:space="preserve">A comprehensive review on intelligent surveillance systems, Electrical Engineering </w:t>
-      </w:r>
-      <w:r>
-        <w:rPr>
-          <w:rFonts w:hint="default" w:ascii="Arial" w:hAnsi="Arial" w:cs="Arial"/>
-          <w:sz w:val="20"/>
-          <w:szCs w:val="20"/>
-          <w:lang w:val="es-PY"/>
-        </w:rPr>
-        <w:tab/>
-        <w:t/>
-      </w:r>
-      <w:r>
-        <w:rPr>
-          <w:rFonts w:hint="default" w:ascii="Arial" w:hAnsi="Arial" w:cs="Arial"/>
-          <w:sz w:val="20"/>
-          <w:szCs w:val="20"/>
-          <w:lang w:val="es-PY"/>
-        </w:rPr>
-        <w:tab/>
-      </w:r>
-      <w:r>
-        <w:rPr>
-          <w:rFonts w:hint="default" w:ascii="Arial" w:hAnsi="Arial" w:cs="Arial"/>
-          <w:sz w:val="20"/>
-          <w:szCs w:val="20"/>
-        </w:rPr>
-        <w:t xml:space="preserve">Department, College of Engineering, King Saud University,P.O. Box 800, Riyadh </w:t>
-      </w:r>
-      <w:r>
-        <w:rPr>
-          <w:rFonts w:hint="default" w:ascii="Arial" w:hAnsi="Arial" w:cs="Arial"/>
-          <w:sz w:val="20"/>
-          <w:szCs w:val="20"/>
-          <w:lang w:val="es-PY"/>
-        </w:rPr>
-        <w:tab/>
-        <w:t/>
-      </w:r>
-      <w:r>
-        <w:rPr>
-          <w:rFonts w:hint="default" w:ascii="Arial" w:hAnsi="Arial" w:cs="Arial"/>
-          <w:sz w:val="20"/>
-          <w:szCs w:val="20"/>
-          <w:lang w:val="es-PY"/>
-        </w:rPr>
-        <w:tab/>
-      </w:r>
-      <w:r>
-        <w:rPr>
-          <w:rFonts w:hint="default" w:ascii="Arial" w:hAnsi="Arial" w:cs="Arial"/>
-          <w:sz w:val="20"/>
-          <w:szCs w:val="20"/>
-        </w:rPr>
-        <w:t>11421, Saudi Arabia</w:t>
+        </w:rPr>
+        <w:t>Object Detection with Discriminatively Trained Part Based Models, Pedro F. Felzenszwalb, Ross B. Girshick, David McAllester and Deva Ramanan</w:t>
       </w:r>
     </w:p>
     <w:p>
       <w:pPr>
         <w:numPr>
           <w:ilvl w:val="0"/>
-          <w:numId w:val="2"/>
-        </w:numPr>
-        <w:ind w:firstLine="175"/>
-        <w:rPr>
-          <w:rFonts w:hint="default" w:ascii="Arial" w:hAnsi="Arial" w:cs="Arial"/>
-          <w:sz w:val="20"/>
-          <w:szCs w:val="20"/>
-        </w:rPr>
-      </w:pPr>
-      <w:r>
-        <w:rPr>
-          <w:rFonts w:hint="default" w:ascii="Arial" w:hAnsi="Arial" w:cs="Arial"/>
-          <w:sz w:val="20"/>
-          <w:szCs w:val="20"/>
-        </w:rPr>
-        <w:t>Faces Detection in Digital Images Using Cascade Classifiers, Scientia et</w:t>
-      </w:r>
-      <w:r>
-        <w:rPr>
-          <w:rFonts w:hint="default" w:ascii="Arial" w:hAnsi="Arial" w:cs="Arial"/>
-          <w:sz w:val="20"/>
-          <w:szCs w:val="20"/>
-          <w:lang w:val="es-PY"/>
-        </w:rPr>
-        <w:t xml:space="preserve"> </w:t>
-      </w:r>
-      <w:r>
-        <w:rPr>
-          <w:rFonts w:hint="default" w:ascii="Arial" w:hAnsi="Arial" w:cs="Arial"/>
-          <w:sz w:val="20"/>
-          <w:szCs w:val="20"/>
-        </w:rPr>
-        <w:t xml:space="preserve">Technica </w:t>
-      </w:r>
-      <w:r>
-        <w:rPr>
-          <w:rFonts w:hint="default" w:ascii="Arial" w:hAnsi="Arial" w:cs="Arial"/>
-          <w:sz w:val="20"/>
-          <w:szCs w:val="20"/>
-          <w:lang w:val="es-PY"/>
-        </w:rPr>
-        <w:tab/>
-        <w:t/>
-      </w:r>
-      <w:r>
-        <w:rPr>
-          <w:rFonts w:hint="default" w:ascii="Arial" w:hAnsi="Arial" w:cs="Arial"/>
-          <w:sz w:val="20"/>
-          <w:szCs w:val="20"/>
-          <w:lang w:val="es-PY"/>
-        </w:rPr>
-        <w:tab/>
-      </w:r>
-      <w:r>
-        <w:rPr>
-          <w:rFonts w:hint="default" w:ascii="Arial" w:hAnsi="Arial" w:cs="Arial"/>
-          <w:sz w:val="20"/>
-          <w:szCs w:val="20"/>
-        </w:rPr>
-        <w:t>Año XIV, No 38, Junio de 2008. Universidad Tecnológica de Pereira. ISSN 0122-</w:t>
-      </w:r>
-      <w:r>
-        <w:rPr>
-          <w:rFonts w:hint="default" w:ascii="Arial" w:hAnsi="Arial" w:cs="Arial"/>
-          <w:sz w:val="20"/>
-          <w:szCs w:val="20"/>
-          <w:lang w:val="es-PY"/>
-        </w:rPr>
-        <w:tab/>
-        <w:t/>
-      </w:r>
-      <w:r>
-        <w:rPr>
-          <w:rFonts w:hint="default" w:ascii="Arial" w:hAnsi="Arial" w:cs="Arial"/>
-          <w:sz w:val="20"/>
-          <w:szCs w:val="20"/>
-          <w:lang w:val="es-PY"/>
-        </w:rPr>
-        <w:tab/>
-      </w:r>
-      <w:r>
-        <w:rPr>
-          <w:rFonts w:hint="default" w:ascii="Arial" w:hAnsi="Arial" w:cs="Arial"/>
-          <w:sz w:val="20"/>
-          <w:szCs w:val="20"/>
-        </w:rPr>
-        <w:t>1701.</w:t>
-      </w:r>
-    </w:p>
-    <w:p>
-      <w:pPr>
-        <w:numPr>
-          <w:ilvl w:val="0"/>
-          <w:numId w:val="2"/>
-        </w:numPr>
-        <w:ind w:firstLine="175"/>
-        <w:rPr>
-          <w:rFonts w:hint="default" w:ascii="Arial" w:hAnsi="Arial" w:cs="Arial"/>
-          <w:sz w:val="20"/>
-          <w:szCs w:val="20"/>
-        </w:rPr>
-      </w:pPr>
-      <w:r>
-        <w:rPr>
-          <w:rFonts w:hint="default" w:ascii="Arial" w:hAnsi="Arial" w:cs="Arial"/>
-          <w:sz w:val="20"/>
-          <w:szCs w:val="20"/>
-        </w:rPr>
-        <w:t xml:space="preserve">A Survey on Visual Surveillance of Object Motion and Behaviors, Weiming Hu, Tieniu </w:t>
-      </w:r>
-      <w:r>
-        <w:rPr>
-          <w:rFonts w:hint="default" w:ascii="Arial" w:hAnsi="Arial" w:cs="Arial"/>
-          <w:sz w:val="20"/>
-          <w:szCs w:val="20"/>
-          <w:lang w:val="es-PY"/>
-        </w:rPr>
-        <w:tab/>
-        <w:t/>
-      </w:r>
-      <w:r>
-        <w:rPr>
-          <w:rFonts w:hint="default" w:ascii="Arial" w:hAnsi="Arial" w:cs="Arial"/>
-          <w:sz w:val="20"/>
-          <w:szCs w:val="20"/>
-          <w:lang w:val="es-PY"/>
-        </w:rPr>
-        <w:tab/>
-      </w:r>
-      <w:r>
-        <w:rPr>
-          <w:rFonts w:hint="default" w:ascii="Arial" w:hAnsi="Arial" w:cs="Arial"/>
-          <w:sz w:val="20"/>
-          <w:szCs w:val="20"/>
-        </w:rPr>
-        <w:t>Tan, Fellow, IEEE, Liang Wang, and Steve Maybank</w:t>
-      </w:r>
-    </w:p>
-    <w:p>
-      <w:pPr>
-        <w:numPr>
-          <w:ilvl w:val="0"/>
-          <w:numId w:val="2"/>
-        </w:numPr>
-        <w:ind w:firstLine="175"/>
-        <w:rPr>
-          <w:rFonts w:ascii="Arial" w:hAnsi="Arial" w:cs="Arial"/>
-          <w:sz w:val="20"/>
-          <w:szCs w:val="20"/>
-        </w:rPr>
-      </w:pPr>
-      <w:r>
-        <w:rPr>
-          <w:rFonts w:hint="default" w:ascii="Arial" w:hAnsi="Arial" w:cs="Arial"/>
-          <w:sz w:val="20"/>
-          <w:szCs w:val="20"/>
-        </w:rPr>
-        <w:t>Intelligent distributed surveillance systems: a review, M. Valera and S.A. Velastin</w:t>
-      </w:r>
-    </w:p>
-    <w:p>
-      <w:pPr>
-        <w:numPr>
           <w:numId w:val="0"/>
         </w:numPr>
         <w:rPr>
@@ -489,162 +245,23 @@
     </w:p>
     <w:p>
       <w:pPr>
-        <w:rPr>
-          <w:rFonts w:ascii="Arial" w:hAnsi="Arial" w:cs="Arial"/>
-          <w:lang w:val="es-ES"/>
-        </w:rPr>
-      </w:pPr>
-      <w:r>
-        <w:rPr>
-          <w:rFonts w:ascii="Arial" w:hAnsi="Arial" w:cs="Arial"/>
-          <w:lang w:val="es-ES"/>
-        </w:rPr>
-        <w:t xml:space="preserve"> </w:t>
-      </w:r>
-      <w:r>
-        <w:rPr>
-          <w:rFonts w:ascii="Arial" w:hAnsi="Arial" w:cs="Arial"/>
-          <w:lang w:val="es-ES"/>
-        </w:rPr>
-        <w:tab/>
-      </w:r>
-      <w:r>
-        <w:rPr>
-          <w:rFonts w:ascii="Arial" w:hAnsi="Arial" w:cs="Arial"/>
-          <w:lang w:val="es-ES"/>
-        </w:rPr>
-        <w:t>Contenido desarrollado hasta el momento</w:t>
-      </w:r>
-      <w:r>
-        <w:rPr>
-          <w:rFonts w:ascii="Arial" w:hAnsi="Arial" w:cs="Arial"/>
-          <w:lang w:val="es-PY"/>
-        </w:rPr>
-        <w:t xml:space="preserve"> (luego del informe N° 1)</w:t>
-      </w:r>
-      <w:r>
-        <w:rPr>
-          <w:rFonts w:ascii="Arial" w:hAnsi="Arial" w:cs="Arial"/>
-          <w:lang w:val="es-ES"/>
-        </w:rPr>
-        <w:t>:</w:t>
-      </w:r>
-    </w:p>
-    <w:p>
-      <w:pPr>
-        <w:numPr>
-          <w:ilvl w:val="0"/>
-          <w:numId w:val="3"/>
-        </w:numPr>
-        <w:tabs>
-          <w:tab w:val="clear" w:pos="425"/>
-        </w:tabs>
-        <w:ind w:firstLine="575"/>
-        <w:rPr>
-          <w:rFonts w:ascii="Arial" w:hAnsi="Arial" w:cs="Arial"/>
-        </w:rPr>
-      </w:pPr>
-      <w:r>
-        <w:rPr>
-          <w:rFonts w:ascii="Arial" w:hAnsi="Arial" w:cs="Arial"/>
-          <w:lang w:val="es-PY"/>
-        </w:rPr>
-        <w:t>Clasificadores, Regresión logística, Función Sigmoidea, Límite de decisión</w:t>
-      </w:r>
-    </w:p>
-    <w:p>
-      <w:pPr>
-        <w:numPr>
-          <w:ilvl w:val="0"/>
-          <w:numId w:val="3"/>
-        </w:numPr>
-        <w:tabs>
-          <w:tab w:val="clear" w:pos="425"/>
-        </w:tabs>
-        <w:ind w:firstLine="575"/>
-        <w:rPr>
-          <w:rFonts w:ascii="Arial" w:hAnsi="Arial" w:cs="Arial"/>
-        </w:rPr>
-      </w:pPr>
-      <w:r>
-        <w:rPr>
-          <w:rFonts w:ascii="Arial" w:hAnsi="Arial" w:cs="Arial"/>
-          <w:lang w:val="es-PY"/>
-        </w:rPr>
-        <w:t>Función costo para regresión logística</w:t>
-      </w:r>
-    </w:p>
-    <w:p>
-      <w:pPr>
-        <w:numPr>
-          <w:ilvl w:val="0"/>
-          <w:numId w:val="3"/>
-        </w:numPr>
-        <w:tabs>
-          <w:tab w:val="clear" w:pos="425"/>
-        </w:tabs>
-        <w:ind w:firstLine="575"/>
-        <w:rPr>
-          <w:rFonts w:ascii="Arial" w:hAnsi="Arial" w:cs="Arial"/>
-        </w:rPr>
-      </w:pPr>
-      <w:r>
-        <w:rPr>
-          <w:rFonts w:ascii="Arial" w:hAnsi="Arial" w:cs="Arial"/>
-          <w:lang w:val="es-PY"/>
-        </w:rPr>
-        <w:t>Sobreajuste y subajuste, regularización de funciones costo</w:t>
-      </w:r>
-    </w:p>
-    <w:p>
-      <w:pPr>
-        <w:numPr>
-          <w:ilvl w:val="0"/>
-          <w:numId w:val="3"/>
-        </w:numPr>
-        <w:tabs>
-          <w:tab w:val="clear" w:pos="425"/>
-        </w:tabs>
-        <w:ind w:firstLine="575"/>
-        <w:rPr>
-          <w:rFonts w:ascii="Arial" w:hAnsi="Arial" w:cs="Arial"/>
-        </w:rPr>
-      </w:pPr>
-      <w:r>
-        <w:rPr>
-          <w:rFonts w:ascii="Arial" w:hAnsi="Arial" w:cs="Arial"/>
-          <w:lang w:val="es-PY"/>
-        </w:rPr>
-        <w:t>Descenso gradiente para regresión logística</w:t>
-      </w:r>
-    </w:p>
-    <w:p>
-      <w:pPr>
-        <w:numPr>
-          <w:ilvl w:val="0"/>
-          <w:numId w:val="3"/>
-        </w:numPr>
-        <w:tabs>
-          <w:tab w:val="clear" w:pos="425"/>
-        </w:tabs>
-        <w:ind w:firstLine="575"/>
-        <w:rPr>
-          <w:rFonts w:ascii="Arial" w:hAnsi="Arial" w:cs="Arial"/>
-        </w:rPr>
-      </w:pPr>
-      <w:r>
-        <w:rPr>
-          <w:rFonts w:ascii="Arial" w:hAnsi="Arial" w:cs="Arial"/>
-          <w:lang w:val="es-PY"/>
-        </w:rPr>
-        <w:t>Actualmente iniciando teoría sobre Redes Neuronales</w:t>
-      </w:r>
-    </w:p>
-    <w:p>
-      <w:pPr>
-        <w:rPr>
-          <w:rFonts w:ascii="Arial" w:hAnsi="Arial" w:cs="Arial"/>
-          <w:lang w:val="es-PY"/>
+        <w:ind w:firstLine="700" w:firstLineChars="0"/>
+        <w:rPr>
+          <w:rFonts w:ascii="Arial" w:hAnsi="Arial" w:cs="Arial"/>
+        </w:rPr>
+      </w:pPr>
+      <w:r>
+        <w:rPr>
+          <w:rFonts w:ascii="Arial" w:hAnsi="Arial" w:cs="Arial"/>
+        </w:rPr>
+        <w:t>No se desarrolló ningún tema en el mes de Octubre, debido a fracasos en intentos de utilizar alguna técnica de estimación de pose humana existente que funcione en tiempo real. Se optó por utilizar un mecanismo propio para el fin. La explicación en el siguiente apartado.</w:t>
+      </w:r>
+    </w:p>
+    <w:p>
+      <w:pPr>
+        <w:ind w:firstLine="700" w:firstLineChars="0"/>
+        <w:rPr>
+          <w:rFonts w:ascii="Arial" w:hAnsi="Arial" w:cs="Arial"/>
         </w:rPr>
       </w:pPr>
     </w:p>
@@ -678,20 +295,98 @@
         <w:rPr>
           <w:rFonts w:ascii="Arial" w:hAnsi="Arial" w:cs="Arial"/>
         </w:rPr>
-        <w:t>Estado del arte (</w:t>
-      </w:r>
-      <w:r>
-        <w:rPr>
-          <w:rFonts w:ascii="Arial" w:hAnsi="Arial" w:cs="Arial"/>
-          <w:lang w:val="es-PY"/>
-        </w:rPr>
-        <w:t>100</w:t>
-      </w:r>
-      <w:r>
-        <w:rPr>
-          <w:rFonts w:ascii="Arial" w:hAnsi="Arial" w:cs="Arial"/>
-        </w:rPr>
-        <w:t>%)</w:t>
+        <w:t>Avance de trabajo</w:t>
+      </w:r>
+      <w:r>
+        <w:rPr>
+          <w:rFonts w:ascii="Arial" w:hAnsi="Arial" w:cs="Arial"/>
+          <w:lang w:val="es-PY"/>
+        </w:rPr>
+        <w:t>:</w:t>
+      </w:r>
+    </w:p>
+    <w:p>
+      <w:pPr>
+        <w:ind w:firstLine="700" w:firstLineChars="0"/>
+        <w:rPr>
+          <w:rFonts w:ascii="Arial" w:hAnsi="Arial" w:cs="Arial"/>
+        </w:rPr>
+      </w:pPr>
+      <w:r>
+        <w:rPr>
+          <w:rFonts w:ascii="Arial" w:hAnsi="Arial" w:cs="Arial"/>
+        </w:rPr>
+        <w:t>Luego de algunas pruebas, se optó por utilizar el lenguaje Python, que ha resultado con ejecuciones mas veloces en comparación con C++. Se utilizó código prácticamente idéntico para pruebas.</w:t>
+      </w:r>
+    </w:p>
+    <w:p>
+      <w:pPr>
+        <w:ind w:firstLine="700" w:firstLineChars="0"/>
+        <w:rPr>
+          <w:rFonts w:ascii="Arial" w:hAnsi="Arial" w:cs="Arial"/>
+        </w:rPr>
+      </w:pPr>
+      <w:r>
+        <w:rPr>
+          <w:rFonts w:ascii="Arial" w:hAnsi="Arial" w:cs="Arial"/>
+        </w:rPr>
+        <w:t xml:space="preserve">También, se estableció mediante pruebas, que la detección de objetos utilizando la técnica HOG (ver en lista de papers leídos) es la mas adecuada para la detección de humanos en una imágen. Se compararon cantidades de detecciones exitosas mediante HOG en contraste con la técnica de Haar-cascade, logrando mayor cantidad de detecciones positivas mediante HOG. </w:t>
+      </w:r>
+    </w:p>
+    <w:p>
+      <w:pPr>
+        <w:ind w:firstLine="700" w:firstLineChars="0"/>
+        <w:rPr>
+          <w:rFonts w:ascii="Arial" w:hAnsi="Arial" w:cs="Arial"/>
+        </w:rPr>
+      </w:pPr>
+      <w:r>
+        <w:rPr>
+          <w:rFonts w:ascii="Arial" w:hAnsi="Arial" w:cs="Arial"/>
+        </w:rPr>
+        <w:t xml:space="preserve">Uno de los objetivos del trabajo, ademas, es identificar las partes del cuerpo que puedan ser utilizados como datos de entrenamiento para la red neuronal que determinará la presencia de una amenaza o agresión. Para el efecto, se hicieron pruebas con un par de diferentes trabajos existentes en la red pero no se logró obtener una velocidad de procesamiento adecuada para que la herramienta pueda ser utilizada en el trabajo. Por lo tanto, se optó por crear una herramienta propia, basada en las técnicas ya existentes, pero utilizando otro tipo de clasificadores mas simples. </w:t>
+      </w:r>
+    </w:p>
+    <w:p>
+      <w:pPr>
+        <w:ind w:firstLine="700" w:firstLineChars="0"/>
+        <w:rPr>
+          <w:rFonts w:ascii="Arial" w:hAnsi="Arial" w:cs="Arial"/>
+        </w:rPr>
+      </w:pPr>
+      <w:r>
+        <w:rPr>
+          <w:rFonts w:ascii="Arial" w:hAnsi="Arial" w:cs="Arial"/>
+        </w:rPr>
+        <w:t>Los clasificadores implementados en los trabajos existentes y que han sido probados utilizan redes neuronales pre-entrenadas que, en combinación con miles de imágenes de entrenamiento, resultan en herramientas muy pesadas para obtener una velocidad considerable para ser utilizado en tiempo real.</w:t>
+      </w:r>
+    </w:p>
+    <w:p>
+      <w:pPr>
+        <w:ind w:firstLine="700" w:firstLineChars="0"/>
+        <w:rPr>
+          <w:rFonts w:ascii="Arial" w:hAnsi="Arial" w:cs="Arial"/>
+        </w:rPr>
+      </w:pPr>
+      <w:r>
+        <w:rPr>
+          <w:rFonts w:ascii="Arial" w:hAnsi="Arial" w:cs="Arial"/>
+        </w:rPr>
+        <w:t>Bajo la misma premisa, se recogieron imágenes que puedan ser utilizadas para entrenar un detector de objetos (humanos) y se hicieron anotaciones sobre las posiciones de ciertos puntos de relevancia del cuerpo humano. El resultado fué: una herramienta que utiliza detección HOG y clasificadores SVM para poder estimar la pose de cuerpos humanos en imágenes que, además, es plenamente entrenable: se pueden seguir agregando imágenes al conjunto de datos, con sus anotaciones, para identificar nuevas poses humanas.</w:t>
+      </w:r>
+    </w:p>
+    <w:p>
+      <w:pPr>
+        <w:ind w:firstLine="700" w:firstLineChars="0"/>
+        <w:rPr>
+          <w:rFonts w:ascii="Arial" w:hAnsi="Arial" w:cs="Arial"/>
+        </w:rPr>
+      </w:pPr>
+      <w:r>
+        <w:rPr>
+          <w:rFonts w:ascii="Arial" w:hAnsi="Arial" w:cs="Arial"/>
+        </w:rPr>
+        <w:t>Tareas a seguir desde aquí: ya obtenidos los puntos relevantes del cuerpo humano, necesito vectorizar los mismos para obtener ángulos en relación al cuerpo. Una vez vectorizado, esto se utiliza para empezar a entrenar una red neuronal, que además, todavía debo investigar la manera de implementar. Se utilizará un modelo de red neuronal ya existente que sea configurable y adaptable para cumplir la finalidad de este trabajo, ya que escribir la implementación de una red neuronal desde cero supone un trabajo de meses (se intenta no reinventar la rueda).</w:t>
       </w:r>
     </w:p>
     <w:p>
@@ -699,132 +394,37 @@
         <w:ind w:firstLine="420"/>
         <w:rPr>
           <w:rFonts w:ascii="Arial" w:hAnsi="Arial" w:cs="Arial"/>
-          <w:lang w:val="es-PY"/>
-        </w:rPr>
-      </w:pPr>
-      <w:r>
-        <w:rPr>
-          <w:rFonts w:ascii="Arial" w:hAnsi="Arial" w:cs="Arial"/>
-          <w:lang w:val="es-PY"/>
-        </w:rPr>
-        <w:t>Inicio de desarrollo de código:</w:t>
-      </w:r>
-    </w:p>
-    <w:p>
-      <w:pPr>
-        <w:ind w:firstLine="1116" w:firstLineChars="0"/>
-        <w:rPr>
-          <w:rFonts w:ascii="Arial" w:hAnsi="Arial" w:cs="Arial"/>
-          <w:lang w:val="es-PY"/>
-        </w:rPr>
-      </w:pPr>
-      <w:r>
-        <w:rPr>
-          <w:rFonts w:ascii="Arial" w:hAnsi="Arial" w:cs="Arial"/>
-          <w:lang w:val="es-PY"/>
-        </w:rPr>
-        <w:t xml:space="preserve">Actualmente el alumno está iniciando actividades de desarrollo en lenguaje Python, con archivos de video digitales en formato MP4. Se están probando técnicas relacionadas a la detección de siluetas humanas mediante la herramienta OpenCV, donde actualmente existen 3 técnicas elementales de extracción: Haar, LBP, Hog. </w:t>
-      </w:r>
-    </w:p>
-    <w:p>
-      <w:pPr>
-        <w:ind w:firstLine="700" w:firstLineChars="0"/>
-        <w:rPr>
-          <w:rFonts w:ascii="Arial" w:hAnsi="Arial" w:cs="Arial"/>
-          <w:lang w:val="es-PY"/>
-        </w:rPr>
-      </w:pPr>
-    </w:p>
-    <w:p>
-      <w:pPr>
-        <w:ind w:firstLine="700" w:firstLineChars="0"/>
-        <w:rPr>
-          <w:rFonts w:ascii="Arial" w:hAnsi="Arial" w:cs="Arial"/>
-          <w:lang w:val="es-PY"/>
-        </w:rPr>
-      </w:pPr>
-      <w:r>
-        <w:rPr>
-          <w:rFonts w:ascii="Arial" w:hAnsi="Arial" w:cs="Arial"/>
-          <w:lang w:val="es-PY"/>
-        </w:rPr>
-        <w:t>Se intenta seleccionar la técnica que cumpla mejor con la relación Tiempo/Detección (Menor tiempo, mejor cantidad de detecciones positivas).</w:t>
-      </w:r>
-    </w:p>
-    <w:p>
-      <w:pPr>
-        <w:ind w:firstLine="700" w:firstLineChars="0"/>
-        <w:rPr>
-          <w:rFonts w:ascii="Arial" w:hAnsi="Arial" w:cs="Arial"/>
-          <w:lang w:val="es-PY"/>
-        </w:rPr>
-      </w:pPr>
-      <w:r>
-        <w:rPr>
-          <w:rFonts w:ascii="Arial" w:hAnsi="Arial" w:cs="Arial"/>
-          <w:lang w:val="es-PY"/>
-        </w:rPr>
-        <w:t xml:space="preserve">Además, se está estudiando la posibilidad de implementar éstas técnicas en </w:t>
-      </w:r>
+        </w:rPr>
+      </w:pPr>
+      <w:r>
+        <w:rPr>
+          <w:rFonts w:ascii="Arial" w:hAnsi="Arial" w:cs="Arial"/>
+        </w:rPr>
+        <w:t>Fin del Informe.</w:t>
+      </w:r>
+    </w:p>
+    <w:p>
+      <w:pPr>
+        <w:ind w:firstLine="420"/>
+        <w:rPr>
+          <w:rFonts w:ascii="Arial" w:hAnsi="Arial" w:cs="Arial"/>
+        </w:rPr>
+      </w:pPr>
+    </w:p>
+    <w:p>
+      <w:pPr>
+        <w:spacing w:after="0"/>
+        <w:rPr>
+          <w:rFonts w:ascii="Times New Roman" w:hAnsi="Times New Roman" w:cs="Times New Roman"/>
+          <w:b/>
+          <w:i/>
+          <w:sz w:val="24"/>
+          <w:szCs w:val="24"/>
+          <w:lang w:val="es-PY"/>
+        </w:rPr>
+      </w:pPr>
       <w:bookmarkStart w:id="0" w:name="_GoBack"/>
       <w:bookmarkEnd w:id="0"/>
-      <w:r>
-        <w:rPr>
-          <w:rFonts w:ascii="Arial" w:hAnsi="Arial" w:cs="Arial"/>
-          <w:lang w:val="es-PY"/>
-        </w:rPr>
-        <w:t xml:space="preserve"> lenguaje C++, que en teoría, aumentará la velocidad de proceso (actualmente se están iniciando las pruebas acerca de lo mencionado). El propósito es poder establecer el lenguaje (o los lenguajes) que se utilizarán en el desarrollo de ésta tesis.</w:t>
-      </w:r>
-    </w:p>
-    <w:p>
-      <w:pPr>
-        <w:ind w:firstLine="700" w:firstLineChars="0"/>
-        <w:rPr>
-          <w:rFonts w:ascii="Arial" w:hAnsi="Arial" w:cs="Arial"/>
-          <w:lang w:val="es-PY"/>
-        </w:rPr>
-      </w:pPr>
-    </w:p>
-    <w:p>
-      <w:pPr>
-        <w:ind w:firstLine="700" w:firstLineChars="0"/>
-        <w:rPr>
-          <w:rFonts w:ascii="Arial" w:hAnsi="Arial" w:cs="Arial"/>
-          <w:lang w:val="es-PY"/>
-        </w:rPr>
-      </w:pPr>
-      <w:r>
-        <w:rPr>
-          <w:rFonts w:ascii="Arial" w:hAnsi="Arial" w:cs="Arial"/>
-          <w:lang w:val="es-PY"/>
-        </w:rPr>
-        <w:t>Fin del Informe</w:t>
-      </w:r>
-    </w:p>
-    <w:p>
-      <w:pPr>
-        <w:ind w:firstLine="700" w:firstLineChars="0"/>
-        <w:rPr>
-          <w:rFonts w:ascii="Arial" w:hAnsi="Arial" w:cs="Arial"/>
-          <w:lang w:val="es-PY"/>
-        </w:rPr>
-      </w:pPr>
-    </w:p>
-    <w:p>
-      <w:pPr>
-        <w:ind w:firstLine="420"/>
-        <w:rPr>
-          <w:rFonts w:ascii="Arial" w:hAnsi="Arial" w:cs="Arial"/>
-        </w:rPr>
-      </w:pPr>
-    </w:p>
-    <w:p>
-      <w:pPr>
-        <w:ind w:firstLine="420"/>
-        <w:rPr>
-          <w:rFonts w:ascii="Arial" w:hAnsi="Arial" w:cs="Arial"/>
-        </w:rPr>
-      </w:pPr>
     </w:p>
     <w:p>
       <w:pPr>
@@ -836,6 +436,7 @@
           <w:i/>
           <w:sz w:val="24"/>
           <w:szCs w:val="24"/>
+          <w:lang w:val="es-PY"/>
         </w:rPr>
       </w:pPr>
     </w:p>
@@ -898,7 +499,6 @@
     <w:p>
       <w:pPr>
         <w:spacing w:after="0"/>
-        <w:ind w:firstLine="708"/>
         <w:rPr>
           <w:rFonts w:ascii="Times New Roman" w:hAnsi="Times New Roman" w:cs="Times New Roman"/>
           <w:b/>
@@ -985,216 +585,6 @@
         <w:ind w:firstLine="708"/>
         <w:rPr>
           <w:rFonts w:ascii="Times New Roman" w:hAnsi="Times New Roman" w:cs="Times New Roman"/>
-          <w:b/>
-          <w:i/>
-          <w:sz w:val="24"/>
-          <w:szCs w:val="24"/>
-          <w:lang w:val="es-PY"/>
-        </w:rPr>
-      </w:pPr>
-    </w:p>
-    <w:p>
-      <w:pPr>
-        <w:spacing w:after="0"/>
-        <w:ind w:firstLine="708"/>
-        <w:rPr>
-          <w:rFonts w:ascii="Times New Roman" w:hAnsi="Times New Roman" w:cs="Times New Roman"/>
-          <w:b/>
-          <w:i/>
-          <w:sz w:val="24"/>
-          <w:szCs w:val="24"/>
-          <w:lang w:val="es-PY"/>
-        </w:rPr>
-      </w:pPr>
-    </w:p>
-    <w:p>
-      <w:pPr>
-        <w:spacing w:after="0"/>
-        <w:ind w:firstLine="708"/>
-        <w:rPr>
-          <w:rFonts w:ascii="Times New Roman" w:hAnsi="Times New Roman" w:cs="Times New Roman"/>
-          <w:b/>
-          <w:i/>
-          <w:sz w:val="24"/>
-          <w:szCs w:val="24"/>
-          <w:lang w:val="es-PY"/>
-        </w:rPr>
-      </w:pPr>
-    </w:p>
-    <w:p>
-      <w:pPr>
-        <w:spacing w:after="0"/>
-        <w:ind w:firstLine="708"/>
-        <w:rPr>
-          <w:rFonts w:ascii="Times New Roman" w:hAnsi="Times New Roman" w:cs="Times New Roman"/>
-          <w:b/>
-          <w:i/>
-          <w:sz w:val="24"/>
-          <w:szCs w:val="24"/>
-          <w:lang w:val="es-PY"/>
-        </w:rPr>
-      </w:pPr>
-    </w:p>
-    <w:p>
-      <w:pPr>
-        <w:spacing w:after="0"/>
-        <w:ind w:firstLine="708"/>
-        <w:rPr>
-          <w:rFonts w:ascii="Times New Roman" w:hAnsi="Times New Roman" w:cs="Times New Roman"/>
-          <w:b/>
-          <w:i/>
-          <w:sz w:val="24"/>
-          <w:szCs w:val="24"/>
-          <w:lang w:val="es-PY"/>
-        </w:rPr>
-      </w:pPr>
-    </w:p>
-    <w:p>
-      <w:pPr>
-        <w:spacing w:after="0"/>
-        <w:ind w:firstLine="708"/>
-        <w:rPr>
-          <w:rFonts w:ascii="Times New Roman" w:hAnsi="Times New Roman" w:cs="Times New Roman"/>
-          <w:b/>
-          <w:i/>
-          <w:sz w:val="24"/>
-          <w:szCs w:val="24"/>
-          <w:lang w:val="es-PY"/>
-        </w:rPr>
-      </w:pPr>
-    </w:p>
-    <w:p>
-      <w:pPr>
-        <w:spacing w:after="0"/>
-        <w:ind w:firstLine="708"/>
-        <w:rPr>
-          <w:rFonts w:ascii="Times New Roman" w:hAnsi="Times New Roman" w:cs="Times New Roman"/>
-          <w:b/>
-          <w:i/>
-          <w:sz w:val="24"/>
-          <w:szCs w:val="24"/>
-          <w:lang w:val="es-PY"/>
-        </w:rPr>
-      </w:pPr>
-    </w:p>
-    <w:p>
-      <w:pPr>
-        <w:spacing w:after="0"/>
-        <w:ind w:firstLine="708"/>
-        <w:rPr>
-          <w:rFonts w:ascii="Times New Roman" w:hAnsi="Times New Roman" w:cs="Times New Roman"/>
-          <w:b/>
-          <w:i/>
-          <w:sz w:val="24"/>
-          <w:szCs w:val="24"/>
-          <w:lang w:val="es-PY"/>
-        </w:rPr>
-      </w:pPr>
-    </w:p>
-    <w:p>
-      <w:pPr>
-        <w:spacing w:after="0"/>
-        <w:ind w:firstLine="708"/>
-        <w:rPr>
-          <w:rFonts w:ascii="Times New Roman" w:hAnsi="Times New Roman" w:cs="Times New Roman"/>
-          <w:b/>
-          <w:i/>
-          <w:sz w:val="24"/>
-          <w:szCs w:val="24"/>
-          <w:lang w:val="es-PY"/>
-        </w:rPr>
-      </w:pPr>
-    </w:p>
-    <w:p>
-      <w:pPr>
-        <w:spacing w:after="0"/>
-        <w:ind w:firstLine="708"/>
-        <w:rPr>
-          <w:rFonts w:ascii="Times New Roman" w:hAnsi="Times New Roman" w:cs="Times New Roman"/>
-          <w:b/>
-          <w:i/>
-          <w:sz w:val="24"/>
-          <w:szCs w:val="24"/>
-          <w:lang w:val="es-PY"/>
-        </w:rPr>
-      </w:pPr>
-    </w:p>
-    <w:p>
-      <w:pPr>
-        <w:spacing w:after="0"/>
-        <w:ind w:firstLine="708"/>
-        <w:rPr>
-          <w:rFonts w:ascii="Times New Roman" w:hAnsi="Times New Roman" w:cs="Times New Roman"/>
-          <w:b/>
-          <w:i/>
-          <w:sz w:val="24"/>
-          <w:szCs w:val="24"/>
-          <w:lang w:val="es-PY"/>
-        </w:rPr>
-      </w:pPr>
-    </w:p>
-    <w:p>
-      <w:pPr>
-        <w:spacing w:after="0"/>
-        <w:ind w:firstLine="708"/>
-        <w:rPr>
-          <w:rFonts w:ascii="Times New Roman" w:hAnsi="Times New Roman" w:cs="Times New Roman"/>
-          <w:b/>
-          <w:i/>
-          <w:sz w:val="24"/>
-          <w:szCs w:val="24"/>
-          <w:lang w:val="es-PY"/>
-        </w:rPr>
-      </w:pPr>
-    </w:p>
-    <w:p>
-      <w:pPr>
-        <w:spacing w:after="0"/>
-        <w:ind w:firstLine="708"/>
-        <w:rPr>
-          <w:rFonts w:ascii="Times New Roman" w:hAnsi="Times New Roman" w:cs="Times New Roman"/>
-          <w:b/>
-          <w:i/>
-          <w:sz w:val="24"/>
-          <w:szCs w:val="24"/>
-          <w:lang w:val="es-PY"/>
-        </w:rPr>
-      </w:pPr>
-    </w:p>
-    <w:p>
-      <w:pPr>
-        <w:spacing w:after="0"/>
-        <w:ind w:firstLine="708"/>
-        <w:rPr>
-          <w:rFonts w:ascii="Times New Roman" w:hAnsi="Times New Roman" w:cs="Times New Roman"/>
-          <w:b/>
-          <w:i/>
-          <w:sz w:val="24"/>
-          <w:szCs w:val="24"/>
-          <w:lang w:val="es-PY"/>
-        </w:rPr>
-      </w:pPr>
-    </w:p>
-    <w:p>
-      <w:pPr>
-        <w:spacing w:after="0"/>
-        <w:ind w:firstLine="708"/>
-        <w:rPr>
-          <w:rFonts w:ascii="Times New Roman" w:hAnsi="Times New Roman" w:cs="Times New Roman"/>
-          <w:b/>
-          <w:i/>
-          <w:sz w:val="24"/>
-          <w:szCs w:val="24"/>
-          <w:lang w:val="es-PY"/>
-        </w:rPr>
-      </w:pPr>
-    </w:p>
-    <w:p>
-      <w:pPr>
-        <w:spacing w:after="0"/>
-        <w:ind w:firstLine="708"/>
-        <w:rPr>
-          <w:rFonts w:ascii="Times New Roman" w:hAnsi="Times New Roman" w:cs="Times New Roman"/>
           <w:b w:val="0"/>
           <w:bCs/>
           <w:i w:val="0"/>
@@ -1229,7 +619,6 @@
           <w:lang w:val="es-PY"/>
         </w:rPr>
         <w:tab/>
-        <w:t/>
       </w:r>
       <w:r>
         <w:rPr>
@@ -1243,7 +632,6 @@
           <w:lang w:val="es-PY"/>
         </w:rPr>
         <w:tab/>
-        <w:t/>
       </w:r>
       <w:r>
         <w:rPr>
@@ -1257,7 +645,6 @@
           <w:lang w:val="es-PY"/>
         </w:rPr>
         <w:tab/>
-        <w:t/>
       </w:r>
       <w:r>
         <w:rPr>
@@ -1271,20 +658,18 @@
           <w:lang w:val="es-PY"/>
         </w:rPr>
         <w:tab/>
-        <w:t/>
-      </w:r>
-      <w:r>
-        <w:rPr>
-          <w:rFonts w:ascii="Times New Roman" w:hAnsi="Times New Roman" w:cs="Times New Roman"/>
-          <w:b w:val="0"/>
-          <w:bCs/>
-          <w:i w:val="0"/>
-          <w:iCs/>
-          <w:sz w:val="24"/>
-          <w:szCs w:val="24"/>
-          <w:lang w:val="es-PY"/>
-        </w:rPr>
-        <w:tab/>
+      </w:r>
+      <w:r>
+        <w:rPr>
+          <w:rFonts w:ascii="Times New Roman" w:hAnsi="Times New Roman" w:cs="Times New Roman"/>
+          <w:b w:val="0"/>
+          <w:bCs/>
+          <w:i w:val="0"/>
+          <w:iCs/>
+          <w:sz w:val="24"/>
+          <w:szCs w:val="24"/>
+          <w:lang w:val="es-PY"/>
+        </w:rPr>
         <w:t>___________________</w:t>
       </w:r>
     </w:p>
@@ -1328,7 +713,6 @@
           <w:lang w:val="es-PY"/>
         </w:rPr>
         <w:tab/>
-        <w:t/>
       </w:r>
       <w:r>
         <w:rPr>
@@ -1342,7 +726,6 @@
           <w:lang w:val="es-PY"/>
         </w:rPr>
         <w:tab/>
-        <w:t/>
       </w:r>
       <w:r>
         <w:rPr>
@@ -1356,7 +739,6 @@
           <w:lang w:val="es-PY"/>
         </w:rPr>
         <w:tab/>
-        <w:t/>
       </w:r>
       <w:r>
         <w:rPr>
@@ -1370,20 +752,18 @@
           <w:lang w:val="es-PY"/>
         </w:rPr>
         <w:tab/>
-        <w:t/>
-      </w:r>
-      <w:r>
-        <w:rPr>
-          <w:rFonts w:ascii="Times New Roman" w:hAnsi="Times New Roman" w:cs="Times New Roman"/>
-          <w:b w:val="0"/>
-          <w:bCs/>
-          <w:i w:val="0"/>
-          <w:iCs/>
-          <w:sz w:val="24"/>
-          <w:szCs w:val="24"/>
-          <w:lang w:val="es-PY"/>
-        </w:rPr>
-        <w:tab/>
+      </w:r>
+      <w:r>
+        <w:rPr>
+          <w:rFonts w:ascii="Times New Roman" w:hAnsi="Times New Roman" w:cs="Times New Roman"/>
+          <w:b w:val="0"/>
+          <w:bCs/>
+          <w:i w:val="0"/>
+          <w:iCs/>
+          <w:sz w:val="24"/>
+          <w:szCs w:val="24"/>
+          <w:lang w:val="es-PY"/>
+        </w:rPr>
         <w:t>Univ. Gustavo Escobar</w:t>
       </w:r>
     </w:p>
@@ -1427,7 +807,6 @@
           <w:lang w:val="es-PY"/>
         </w:rPr>
         <w:tab/>
-        <w:t/>
       </w:r>
       <w:r>
         <w:rPr>
@@ -1441,7 +820,6 @@
           <w:lang w:val="es-PY"/>
         </w:rPr>
         <w:tab/>
-        <w:t/>
       </w:r>
       <w:r>
         <w:rPr>
@@ -1455,7 +833,6 @@
           <w:lang w:val="es-PY"/>
         </w:rPr>
         <w:tab/>
-        <w:t/>
       </w:r>
       <w:r>
         <w:rPr>
@@ -1469,7 +846,6 @@
           <w:lang w:val="es-PY"/>
         </w:rPr>
         <w:tab/>
-        <w:t/>
       </w:r>
       <w:r>
         <w:rPr>
@@ -1483,7 +859,6 @@
           <w:lang w:val="es-PY"/>
         </w:rPr>
         <w:tab/>
-        <w:t/>
       </w:r>
       <w:r>
         <w:rPr>
@@ -1497,7 +872,6 @@
           <w:lang w:val="es-PY"/>
         </w:rPr>
         <w:tab/>
-        <w:t/>
       </w:r>
       <w:r>
         <w:rPr>
@@ -1511,13 +885,25 @@
           <w:lang w:val="es-PY"/>
         </w:rPr>
         <w:tab/>
+      </w:r>
+      <w:r>
+        <w:rPr>
+          <w:rFonts w:ascii="Times New Roman" w:hAnsi="Times New Roman" w:cs="Times New Roman"/>
+          <w:b w:val="0"/>
+          <w:bCs/>
+          <w:i w:val="0"/>
+          <w:iCs/>
+          <w:sz w:val="24"/>
+          <w:szCs w:val="24"/>
+          <w:lang w:val="es-PY"/>
+        </w:rPr>
         <w:t>Alumno</w:t>
       </w:r>
     </w:p>
     <w:sectPr>
       <w:headerReference r:id="rId3" w:type="default"/>
       <w:pgSz w:w="11906" w:h="16838"/>
-      <w:pgMar w:top="1440" w:right="1440" w:bottom="1440" w:left="1440" w:header="708" w:footer="708" w:gutter="0"/>
+      <w:pgMar w:top="1440" w:right="1006" w:bottom="1440" w:left="1440" w:header="708" w:footer="708" w:gutter="0"/>
       <w:cols w:space="708" w:num="1"/>
       <w:docGrid w:linePitch="360" w:charSpace="0"/>
     </w:sectPr>
@@ -1669,7 +1055,7 @@
   </w:p>
   <w:p>
     <w:pPr>
-      <w:pStyle w:val="2"/>
+      <w:pStyle w:val="3"/>
       <w:tabs>
         <w:tab w:val="left" w:pos="2988"/>
         <w:tab w:val="clear" w:pos="4513"/>
@@ -1683,46 +1069,18 @@
 <file path=word/numbering.xml><?xml version="1.0" encoding="utf-8"?>
 <w:numbering xmlns:wpc="http://schemas.microsoft.com/office/word/2010/wordprocessingCanvas" xmlns:mc="http://schemas.openxmlformats.org/markup-compatibility/2006" xmlns:o="urn:schemas-microsoft-com:office:office" xmlns:r="http://schemas.openxmlformats.org/officeDocument/2006/relationships" xmlns:m="http://schemas.openxmlformats.org/officeDocument/2006/math" xmlns:v="urn:schemas-microsoft-com:vml" xmlns:wp14="http://schemas.microsoft.com/office/word/2010/wordprocessingDrawing" xmlns:wp="http://schemas.openxmlformats.org/drawingml/2006/wordprocessingDrawing" xmlns:w10="urn:schemas-microsoft-com:office:word" xmlns:w="http://schemas.openxmlformats.org/wordprocessingml/2006/main" xmlns:w14="http://schemas.microsoft.com/office/word/2010/wordml" xmlns:wpg="http://schemas.microsoft.com/office/word/2010/wordprocessingGroup" xmlns:wpi="http://schemas.microsoft.com/office/word/2010/wordprocessingInk" xmlns:wne="http://schemas.microsoft.com/office/word/2006/wordml" xmlns:wps="http://schemas.microsoft.com/office/word/2010/wordprocessingShape" mc:Ignorable="w14 wp14">
   <w:abstractNum w:abstractNumId="0">
-    <w:nsid w:val="F9FDFC08"/>
+    <w:nsid w:val="DDEF8A00"/>
     <w:multiLevelType w:val="singleLevel"/>
-    <w:tmpl w:val="F9FDFC08"/>
+    <w:tmpl w:val="DDEF8A00"/>
     <w:lvl w:ilvl="0" w:tentative="0">
       <w:start w:val="1"/>
-      <w:numFmt w:val="lowerLetter"/>
+      <w:numFmt w:val="upperLetter"/>
+      <w:suff w:val="space"/>
       <w:lvlText w:val="%1)"/>
       <w:lvlJc w:val="left"/>
-      <w:pPr>
-        <w:tabs>
-          <w:tab w:val="left" w:pos="425"/>
-        </w:tabs>
-        <w:ind w:left="425" w:hanging="425"/>
-      </w:pPr>
-      <w:rPr>
-        <w:rFonts w:hint="default"/>
-      </w:rPr>
     </w:lvl>
   </w:abstractNum>
   <w:abstractNum w:abstractNumId="1">
-    <w:nsid w:val="FEDEB379"/>
-    <w:multiLevelType w:val="singleLevel"/>
-    <w:tmpl w:val="FEDEB379"/>
-    <w:lvl w:ilvl="0" w:tentative="0">
-      <w:start w:val="1"/>
-      <w:numFmt w:val="lowerLetter"/>
-      <w:lvlText w:val="%1."/>
-      <w:lvlJc w:val="left"/>
-      <w:pPr>
-        <w:tabs>
-          <w:tab w:val="left" w:pos="425"/>
-        </w:tabs>
-        <w:ind w:left="425" w:hanging="425"/>
-      </w:pPr>
-      <w:rPr>
-        <w:rFonts w:hint="default"/>
-      </w:rPr>
-    </w:lvl>
-  </w:abstractNum>
-  <w:abstractNum w:abstractNumId="2">
     <w:nsid w:val="377D9C49"/>
     <w:multiLevelType w:val="singleLevel"/>
     <w:tmpl w:val="377D9C49"/>
@@ -1735,13 +1093,10 @@
     </w:lvl>
   </w:abstractNum>
   <w:num w:numId="1">
-    <w:abstractNumId w:val="2"/>
+    <w:abstractNumId w:val="1"/>
   </w:num>
   <w:num w:numId="2">
     <w:abstractNumId w:val="0"/>
-  </w:num>
-  <w:num w:numId="3">
-    <w:abstractNumId w:val="1"/>
   </w:num>
 </w:numbering>
 </file>
@@ -1906,6 +1261,104 @@
     <w:lsdException w:uiPriority="99" w:name="Balloon Text"/>
     <w:lsdException w:unhideWhenUsed="0" w:uiPriority="39" w:semiHidden="0" w:name="Table Grid"/>
     <w:lsdException w:uiPriority="99" w:name="Table Theme"/>
+    <w:lsdException w:unhideWhenUsed="0" w:uiPriority="60" w:semiHidden="0" w:name="Light Shading"/>
+    <w:lsdException w:unhideWhenUsed="0" w:uiPriority="61" w:semiHidden="0" w:name="Light List"/>
+    <w:lsdException w:unhideWhenUsed="0" w:uiPriority="62" w:semiHidden="0" w:name="Light Grid"/>
+    <w:lsdException w:unhideWhenUsed="0" w:uiPriority="63" w:semiHidden="0" w:name="Medium Shading 1"/>
+    <w:lsdException w:unhideWhenUsed="0" w:uiPriority="64" w:semiHidden="0" w:name="Medium Shading 2"/>
+    <w:lsdException w:unhideWhenUsed="0" w:uiPriority="65" w:semiHidden="0" w:name="Medium List 1"/>
+    <w:lsdException w:unhideWhenUsed="0" w:uiPriority="66" w:semiHidden="0" w:name="Medium List 2"/>
+    <w:lsdException w:unhideWhenUsed="0" w:uiPriority="67" w:semiHidden="0" w:name="Medium Grid 1"/>
+    <w:lsdException w:unhideWhenUsed="0" w:uiPriority="68" w:semiHidden="0" w:name="Medium Grid 2"/>
+    <w:lsdException w:unhideWhenUsed="0" w:uiPriority="69" w:semiHidden="0" w:name="Medium Grid 3"/>
+    <w:lsdException w:unhideWhenUsed="0" w:uiPriority="70" w:semiHidden="0" w:name="Dark List"/>
+    <w:lsdException w:unhideWhenUsed="0" w:uiPriority="71" w:semiHidden="0" w:name="Colorful Shading"/>
+    <w:lsdException w:unhideWhenUsed="0" w:uiPriority="72" w:semiHidden="0" w:name="Colorful List"/>
+    <w:lsdException w:unhideWhenUsed="0" w:uiPriority="73" w:semiHidden="0" w:name="Colorful Grid"/>
+    <w:lsdException w:unhideWhenUsed="0" w:uiPriority="60" w:semiHidden="0" w:name="Light Shading Accent 1"/>
+    <w:lsdException w:unhideWhenUsed="0" w:uiPriority="61" w:semiHidden="0" w:name="Light List Accent 1"/>
+    <w:lsdException w:unhideWhenUsed="0" w:uiPriority="62" w:semiHidden="0" w:name="Light Grid Accent 1"/>
+    <w:lsdException w:unhideWhenUsed="0" w:uiPriority="63" w:semiHidden="0" w:name="Medium Shading 1 Accent 1"/>
+    <w:lsdException w:unhideWhenUsed="0" w:uiPriority="64" w:semiHidden="0" w:name="Medium Shading 2 Accent 1"/>
+    <w:lsdException w:unhideWhenUsed="0" w:uiPriority="65" w:semiHidden="0" w:name="Medium List 1 Accent 1"/>
+    <w:lsdException w:unhideWhenUsed="0" w:uiPriority="66" w:semiHidden="0" w:name="Medium List 2 Accent 1"/>
+    <w:lsdException w:unhideWhenUsed="0" w:uiPriority="67" w:semiHidden="0" w:name="Medium Grid 1 Accent 1"/>
+    <w:lsdException w:unhideWhenUsed="0" w:uiPriority="68" w:semiHidden="0" w:name="Medium Grid 2 Accent 1"/>
+    <w:lsdException w:unhideWhenUsed="0" w:uiPriority="69" w:semiHidden="0" w:name="Medium Grid 3 Accent 1"/>
+    <w:lsdException w:unhideWhenUsed="0" w:uiPriority="70" w:semiHidden="0" w:name="Dark List Accent 1"/>
+    <w:lsdException w:unhideWhenUsed="0" w:uiPriority="71" w:semiHidden="0" w:name="Colorful Shading Accent 1"/>
+    <w:lsdException w:unhideWhenUsed="0" w:uiPriority="72" w:semiHidden="0" w:name="Colorful List Accent 1"/>
+    <w:lsdException w:unhideWhenUsed="0" w:uiPriority="73" w:semiHidden="0" w:name="Colorful Grid Accent 1"/>
+    <w:lsdException w:unhideWhenUsed="0" w:uiPriority="60" w:semiHidden="0" w:name="Light Shading Accent 2"/>
+    <w:lsdException w:unhideWhenUsed="0" w:uiPriority="61" w:semiHidden="0" w:name="Light List Accent 2"/>
+    <w:lsdException w:unhideWhenUsed="0" w:uiPriority="62" w:semiHidden="0" w:name="Light Grid Accent 2"/>
+    <w:lsdException w:unhideWhenUsed="0" w:uiPriority="63" w:semiHidden="0" w:name="Medium Shading 1 Accent 2"/>
+    <w:lsdException w:unhideWhenUsed="0" w:uiPriority="64" w:semiHidden="0" w:name="Medium Shading 2 Accent 2"/>
+    <w:lsdException w:unhideWhenUsed="0" w:uiPriority="65" w:semiHidden="0" w:name="Medium List 1 Accent 2"/>
+    <w:lsdException w:unhideWhenUsed="0" w:uiPriority="66" w:semiHidden="0" w:name="Medium List 2 Accent 2"/>
+    <w:lsdException w:unhideWhenUsed="0" w:uiPriority="67" w:semiHidden="0" w:name="Medium Grid 1 Accent 2"/>
+    <w:lsdException w:unhideWhenUsed="0" w:uiPriority="68" w:semiHidden="0" w:name="Medium Grid 2 Accent 2"/>
+    <w:lsdException w:unhideWhenUsed="0" w:uiPriority="69" w:semiHidden="0" w:name="Medium Grid 3 Accent 2"/>
+    <w:lsdException w:unhideWhenUsed="0" w:uiPriority="70" w:semiHidden="0" w:name="Dark List Accent 2"/>
+    <w:lsdException w:unhideWhenUsed="0" w:uiPriority="71" w:semiHidden="0" w:name="Colorful Shading Accent 2"/>
+    <w:lsdException w:unhideWhenUsed="0" w:uiPriority="72" w:semiHidden="0" w:name="Colorful List Accent 2"/>
+    <w:lsdException w:unhideWhenUsed="0" w:uiPriority="73" w:semiHidden="0" w:name="Colorful Grid Accent 2"/>
+    <w:lsdException w:unhideWhenUsed="0" w:uiPriority="60" w:semiHidden="0" w:name="Light Shading Accent 3"/>
+    <w:lsdException w:unhideWhenUsed="0" w:uiPriority="61" w:semiHidden="0" w:name="Light List Accent 3"/>
+    <w:lsdException w:unhideWhenUsed="0" w:uiPriority="62" w:semiHidden="0" w:name="Light Grid Accent 3"/>
+    <w:lsdException w:unhideWhenUsed="0" w:uiPriority="63" w:semiHidden="0" w:name="Medium Shading 1 Accent 3"/>
+    <w:lsdException w:unhideWhenUsed="0" w:uiPriority="64" w:semiHidden="0" w:name="Medium Shading 2 Accent 3"/>
+    <w:lsdException w:unhideWhenUsed="0" w:uiPriority="65" w:semiHidden="0" w:name="Medium List 1 Accent 3"/>
+    <w:lsdException w:unhideWhenUsed="0" w:uiPriority="66" w:semiHidden="0" w:name="Medium List 2 Accent 3"/>
+    <w:lsdException w:unhideWhenUsed="0" w:uiPriority="67" w:semiHidden="0" w:name="Medium Grid 1 Accent 3"/>
+    <w:lsdException w:unhideWhenUsed="0" w:uiPriority="68" w:semiHidden="0" w:name="Medium Grid 2 Accent 3"/>
+    <w:lsdException w:unhideWhenUsed="0" w:uiPriority="69" w:semiHidden="0" w:name="Medium Grid 3 Accent 3"/>
+    <w:lsdException w:unhideWhenUsed="0" w:uiPriority="70" w:semiHidden="0" w:name="Dark List Accent 3"/>
+    <w:lsdException w:unhideWhenUsed="0" w:uiPriority="71" w:semiHidden="0" w:name="Colorful Shading Accent 3"/>
+    <w:lsdException w:unhideWhenUsed="0" w:uiPriority="72" w:semiHidden="0" w:name="Colorful List Accent 3"/>
+    <w:lsdException w:unhideWhenUsed="0" w:uiPriority="73" w:semiHidden="0" w:name="Colorful Grid Accent 3"/>
+    <w:lsdException w:unhideWhenUsed="0" w:uiPriority="60" w:semiHidden="0" w:name="Light Shading Accent 4"/>
+    <w:lsdException w:unhideWhenUsed="0" w:uiPriority="61" w:semiHidden="0" w:name="Light List Accent 4"/>
+    <w:lsdException w:unhideWhenUsed="0" w:uiPriority="62" w:semiHidden="0" w:name="Light Grid Accent 4"/>
+    <w:lsdException w:unhideWhenUsed="0" w:uiPriority="63" w:semiHidden="0" w:name="Medium Shading 1 Accent 4"/>
+    <w:lsdException w:unhideWhenUsed="0" w:uiPriority="64" w:semiHidden="0" w:name="Medium Shading 2 Accent 4"/>
+    <w:lsdException w:unhideWhenUsed="0" w:uiPriority="65" w:semiHidden="0" w:name="Medium List 1 Accent 4"/>
+    <w:lsdException w:unhideWhenUsed="0" w:uiPriority="66" w:semiHidden="0" w:name="Medium List 2 Accent 4"/>
+    <w:lsdException w:unhideWhenUsed="0" w:uiPriority="67" w:semiHidden="0" w:name="Medium Grid 1 Accent 4"/>
+    <w:lsdException w:unhideWhenUsed="0" w:uiPriority="68" w:semiHidden="0" w:name="Medium Grid 2 Accent 4"/>
+    <w:lsdException w:unhideWhenUsed="0" w:uiPriority="69" w:semiHidden="0" w:name="Medium Grid 3 Accent 4"/>
+    <w:lsdException w:unhideWhenUsed="0" w:uiPriority="70" w:semiHidden="0" w:name="Dark List Accent 4"/>
+    <w:lsdException w:unhideWhenUsed="0" w:uiPriority="71" w:semiHidden="0" w:name="Colorful Shading Accent 4"/>
+    <w:lsdException w:unhideWhenUsed="0" w:uiPriority="72" w:semiHidden="0" w:name="Colorful List Accent 4"/>
+    <w:lsdException w:unhideWhenUsed="0" w:uiPriority="73" w:semiHidden="0" w:name="Colorful Grid Accent 4"/>
+    <w:lsdException w:unhideWhenUsed="0" w:uiPriority="60" w:semiHidden="0" w:name="Light Shading Accent 5"/>
+    <w:lsdException w:unhideWhenUsed="0" w:uiPriority="61" w:semiHidden="0" w:name="Light List Accent 5"/>
+    <w:lsdException w:unhideWhenUsed="0" w:uiPriority="62" w:semiHidden="0" w:name="Light Grid Accent 5"/>
+    <w:lsdException w:unhideWhenUsed="0" w:uiPriority="63" w:semiHidden="0" w:name="Medium Shading 1 Accent 5"/>
+    <w:lsdException w:unhideWhenUsed="0" w:uiPriority="64" w:semiHidden="0" w:name="Medium Shading 2 Accent 5"/>
+    <w:lsdException w:unhideWhenUsed="0" w:uiPriority="65" w:semiHidden="0" w:name="Medium List 1 Accent 5"/>
+    <w:lsdException w:unhideWhenUsed="0" w:uiPriority="66" w:semiHidden="0" w:name="Medium List 2 Accent 5"/>
+    <w:lsdException w:unhideWhenUsed="0" w:uiPriority="67" w:semiHidden="0" w:name="Medium Grid 1 Accent 5"/>
+    <w:lsdException w:unhideWhenUsed="0" w:uiPriority="68" w:semiHidden="0" w:name="Medium Grid 2 Accent 5"/>
+    <w:lsdException w:unhideWhenUsed="0" w:uiPriority="69" w:semiHidden="0" w:name="Medium Grid 3 Accent 5"/>
+    <w:lsdException w:unhideWhenUsed="0" w:uiPriority="70" w:semiHidden="0" w:name="Dark List Accent 5"/>
+    <w:lsdException w:unhideWhenUsed="0" w:uiPriority="71" w:semiHidden="0" w:name="Colorful Shading Accent 5"/>
+    <w:lsdException w:unhideWhenUsed="0" w:uiPriority="72" w:semiHidden="0" w:name="Colorful List Accent 5"/>
+    <w:lsdException w:unhideWhenUsed="0" w:uiPriority="73" w:semiHidden="0" w:name="Colorful Grid Accent 5"/>
+    <w:lsdException w:unhideWhenUsed="0" w:uiPriority="60" w:semiHidden="0" w:name="Light Shading Accent 6"/>
+    <w:lsdException w:unhideWhenUsed="0" w:uiPriority="61" w:semiHidden="0" w:name="Light List Accent 6"/>
+    <w:lsdException w:unhideWhenUsed="0" w:uiPriority="62" w:semiHidden="0" w:name="Light Grid Accent 6"/>
+    <w:lsdException w:unhideWhenUsed="0" w:uiPriority="63" w:semiHidden="0" w:name="Medium Shading 1 Accent 6"/>
+    <w:lsdException w:unhideWhenUsed="0" w:uiPriority="64" w:semiHidden="0" w:name="Medium Shading 2 Accent 6"/>
+    <w:lsdException w:unhideWhenUsed="0" w:uiPriority="65" w:semiHidden="0" w:name="Medium List 1 Accent 6"/>
+    <w:lsdException w:unhideWhenUsed="0" w:uiPriority="66" w:semiHidden="0" w:name="Medium List 2 Accent 6"/>
+    <w:lsdException w:unhideWhenUsed="0" w:uiPriority="67" w:semiHidden="0" w:name="Medium Grid 1 Accent 6"/>
+    <w:lsdException w:unhideWhenUsed="0" w:uiPriority="68" w:semiHidden="0" w:name="Medium Grid 2 Accent 6"/>
+    <w:lsdException w:unhideWhenUsed="0" w:uiPriority="69" w:semiHidden="0" w:name="Medium Grid 3 Accent 6"/>
+    <w:lsdException w:unhideWhenUsed="0" w:uiPriority="70" w:semiHidden="0" w:name="Dark List Accent 6"/>
+    <w:lsdException w:unhideWhenUsed="0" w:uiPriority="71" w:semiHidden="0" w:name="Colorful Shading Accent 6"/>
+    <w:lsdException w:unhideWhenUsed="0" w:uiPriority="72" w:semiHidden="0" w:name="Colorful List Accent 6"/>
+    <w:lsdException w:unhideWhenUsed="0" w:uiPriority="73" w:semiHidden="0" w:name="Colorful Grid Accent 6"/>
   </w:latentStyles>
   <w:style w:type="paragraph" w:default="1" w:styleId="1">
     <w:name w:val="Normal"/>
@@ -1943,6 +1396,20 @@
     </w:tblPr>
   </w:style>
   <w:style w:type="paragraph" w:styleId="2">
+    <w:name w:val="footer"/>
+    <w:basedOn w:val="1"/>
+    <w:link w:val="10"/>
+    <w:unhideWhenUsed/>
+    <w:uiPriority w:val="99"/>
+    <w:pPr>
+      <w:tabs>
+        <w:tab w:val="center" w:pos="4513"/>
+        <w:tab w:val="right" w:pos="9026"/>
+      </w:tabs>
+      <w:spacing w:after="0" w:line="240" w:lineRule="auto"/>
+    </w:pPr>
+  </w:style>
+  <w:style w:type="paragraph" w:styleId="3">
     <w:name w:val="header"/>
     <w:basedOn w:val="1"/>
     <w:link w:val="9"/>
@@ -1956,7 +1423,7 @@
       <w:spacing w:after="0" w:line="240" w:lineRule="auto"/>
     </w:pPr>
   </w:style>
-  <w:style w:type="paragraph" w:styleId="3">
+  <w:style w:type="paragraph" w:styleId="4">
     <w:name w:val="Normal (Web)"/>
     <w:basedOn w:val="1"/>
     <w:unhideWhenUsed/>
@@ -1970,20 +1437,6 @@
       <w:szCs w:val="24"/>
       <w:lang w:eastAsia="es-ES"/>
     </w:rPr>
-  </w:style>
-  <w:style w:type="paragraph" w:styleId="4">
-    <w:name w:val="footer"/>
-    <w:basedOn w:val="1"/>
-    <w:link w:val="10"/>
-    <w:unhideWhenUsed/>
-    <w:uiPriority w:val="99"/>
-    <w:pPr>
-      <w:tabs>
-        <w:tab w:val="center" w:pos="4513"/>
-        <w:tab w:val="right" w:pos="9026"/>
-      </w:tabs>
-      <w:spacing w:after="0" w:line="240" w:lineRule="auto"/>
-    </w:pPr>
   </w:style>
   <w:style w:type="character" w:styleId="6">
     <w:name w:val="Emphasis"/>
@@ -2008,13 +1461,13 @@
   <w:style w:type="character" w:customStyle="1" w:styleId="9">
     <w:name w:val="Encabezado Car"/>
     <w:basedOn w:val="5"/>
-    <w:link w:val="2"/>
+    <w:link w:val="3"/>
     <w:uiPriority w:val="99"/>
   </w:style>
   <w:style w:type="character" w:customStyle="1" w:styleId="10">
     <w:name w:val="Pie de página Car"/>
     <w:basedOn w:val="5"/>
-    <w:link w:val="4"/>
+    <w:link w:val="2"/>
     <w:uiPriority w:val="99"/>
   </w:style>
 </w:styles>
@@ -2025,7 +1478,7 @@
   <a:themeElements>
     <a:clrScheme name="Office">
       <a:dk1>
-        <a:sysClr val="windowText" lastClr="000000"/>
+        <a:sysClr val="windowText" lastClr="303030"/>
       </a:dk1>
       <a:lt1>
         <a:sysClr val="window" lastClr="FFFFFF"/>

</xml_diff>